<commit_message>
Correcao dos casos de uso
</commit_message>
<xml_diff>
--- a/SQLcasosExemplo.docx
+++ b/SQLcasosExemplo.docx
@@ -2413,469 +2413,505 @@
       <w:r>
         <w:t>me = 'FMUC</w:t>
       </w:r>
+      <w:r>
+        <w:t xml:space="preserve">'), </w:t>
+      </w:r>
+      <w:proofErr w:type="spellStart"/>
+      <w:r>
+        <w:t>seq_MESA_VOTO.nextval</w:t>
+      </w:r>
+      <w:proofErr w:type="spellEnd"/>
+      <w:r>
+        <w:t>);</w:t>
+      </w:r>
+    </w:p>
+    <w:p>
+      <w:r>
+        <w:t xml:space="preserve">    </w:t>
+      </w:r>
+    </w:p>
+    <w:p>
+      <w:r>
+        <w:t xml:space="preserve">/*Inserir em MESA_VOTO_ELEICAO: </w:t>
+      </w:r>
+      <w:proofErr w:type="spellStart"/>
+      <w:r>
+        <w:t>Mesa_Voto</w:t>
+      </w:r>
+      <w:proofErr w:type="spellEnd"/>
+      <w:r>
+        <w:t xml:space="preserve"> UO nome, </w:t>
+      </w:r>
+      <w:proofErr w:type="spellStart"/>
+      <w:r>
+        <w:t>Mesa_Voto</w:t>
+      </w:r>
+      <w:proofErr w:type="spellEnd"/>
+      <w:r>
+        <w:t xml:space="preserve"> id, </w:t>
+      </w:r>
+      <w:proofErr w:type="spellStart"/>
+      <w:r>
+        <w:t>Eleicao</w:t>
+      </w:r>
+      <w:proofErr w:type="spellEnd"/>
+      <w:r>
+        <w:t xml:space="preserve"> id*/</w:t>
+      </w:r>
+    </w:p>
+    <w:p>
+      <w:pPr>
+        <w:rPr>
+          <w:lang w:val="en-GB"/>
+        </w:rPr>
+      </w:pPr>
+      <w:r>
+        <w:rPr>
+          <w:lang w:val="en-GB"/>
+        </w:rPr>
+        <w:t>insert into MESA_VOTO_ELEICAO</w:t>
+      </w:r>
+    </w:p>
+    <w:p>
+      <w:pPr>
+        <w:rPr>
+          <w:lang w:val="en-GB"/>
+        </w:rPr>
+      </w:pPr>
+      <w:r>
+        <w:rPr>
+          <w:lang w:val="en-GB"/>
+        </w:rPr>
+        <w:t xml:space="preserve">    </w:t>
+      </w:r>
+      <w:proofErr w:type="gramStart"/>
+      <w:r>
+        <w:rPr>
+          <w:lang w:val="en-GB"/>
+        </w:rPr>
+        <w:t>values(</w:t>
+      </w:r>
+      <w:proofErr w:type="gramEnd"/>
+      <w:r>
+        <w:rPr>
+          <w:lang w:val="en-GB"/>
+        </w:rPr>
+        <w:t xml:space="preserve">(select </w:t>
+      </w:r>
+      <w:proofErr w:type="spellStart"/>
+      <w:r>
+        <w:rPr>
+          <w:lang w:val="en-GB"/>
+        </w:rPr>
+        <w:t>UONome</w:t>
+      </w:r>
+      <w:proofErr w:type="spellEnd"/>
+      <w:r>
+        <w:rPr>
+          <w:lang w:val="en-GB"/>
+        </w:rPr>
+        <w:t xml:space="preserve"> from MESA_VOTO where </w:t>
+      </w:r>
+      <w:proofErr w:type="spellStart"/>
+      <w:r>
+        <w:rPr>
+          <w:lang w:val="en-GB"/>
+        </w:rPr>
+        <w:t>UONome</w:t>
+      </w:r>
+      <w:proofErr w:type="spellEnd"/>
+      <w:r>
+        <w:rPr>
+          <w:lang w:val="en-GB"/>
+        </w:rPr>
+        <w:t xml:space="preserve"> = (select </w:t>
+      </w:r>
+      <w:proofErr w:type="spellStart"/>
+      <w:r>
+        <w:rPr>
+          <w:lang w:val="en-GB"/>
+        </w:rPr>
+        <w:t>nome</w:t>
+      </w:r>
+      <w:proofErr w:type="spellEnd"/>
+      <w:r>
+        <w:rPr>
+          <w:lang w:val="en-GB"/>
+        </w:rPr>
+        <w:t xml:space="preserve"> from UNIDADEORGANICA where </w:t>
+      </w:r>
+      <w:proofErr w:type="spellStart"/>
+      <w:r>
+        <w:rPr>
+          <w:lang w:val="en-GB"/>
+        </w:rPr>
+        <w:t>nome</w:t>
+      </w:r>
+      <w:proofErr w:type="spellEnd"/>
+      <w:r>
+        <w:rPr>
+          <w:lang w:val="en-GB"/>
+        </w:rPr>
+        <w:t xml:space="preserve"> = 'DEI') and id = 1), (select id from MESA_VOTO where id = 1), (select id from ELEICAO where id = 1));</w:t>
+      </w:r>
+    </w:p>
+    <w:p>
+      <w:pPr>
+        <w:rPr>
+          <w:lang w:val="en-GB"/>
+        </w:rPr>
+      </w:pPr>
+      <w:r>
+        <w:rPr>
+          <w:lang w:val="en-GB"/>
+        </w:rPr>
+        <w:t xml:space="preserve">    </w:t>
+      </w:r>
+    </w:p>
+    <w:p>
+      <w:pPr>
+        <w:rPr>
+          <w:lang w:val="en-GB"/>
+        </w:rPr>
+      </w:pPr>
+      <w:r>
+        <w:rPr>
+          <w:lang w:val="en-GB"/>
+        </w:rPr>
+        <w:t>insert into MESA_VOTO_ELEICAO</w:t>
+      </w:r>
+    </w:p>
+    <w:p>
+      <w:pPr>
+        <w:rPr>
+          <w:lang w:val="en-GB"/>
+        </w:rPr>
+      </w:pPr>
+      <w:r>
+        <w:rPr>
+          <w:lang w:val="en-GB"/>
+        </w:rPr>
+        <w:t xml:space="preserve">    </w:t>
+      </w:r>
+      <w:proofErr w:type="gramStart"/>
+      <w:r>
+        <w:rPr>
+          <w:lang w:val="en-GB"/>
+        </w:rPr>
+        <w:t>values(</w:t>
+      </w:r>
+      <w:proofErr w:type="gramEnd"/>
+      <w:r>
+        <w:rPr>
+          <w:lang w:val="en-GB"/>
+        </w:rPr>
+        <w:t xml:space="preserve">(select </w:t>
+      </w:r>
+      <w:proofErr w:type="spellStart"/>
+      <w:r>
+        <w:rPr>
+          <w:lang w:val="en-GB"/>
+        </w:rPr>
+        <w:t>UONome</w:t>
+      </w:r>
+      <w:proofErr w:type="spellEnd"/>
+      <w:r>
+        <w:rPr>
+          <w:lang w:val="en-GB"/>
+        </w:rPr>
+        <w:t xml:space="preserve"> from MESA_VOTO where </w:t>
+      </w:r>
+      <w:proofErr w:type="spellStart"/>
+      <w:r>
+        <w:rPr>
+          <w:lang w:val="en-GB"/>
+        </w:rPr>
+        <w:t>UONome</w:t>
+      </w:r>
+      <w:proofErr w:type="spellEnd"/>
+      <w:r>
+        <w:rPr>
+          <w:lang w:val="en-GB"/>
+        </w:rPr>
+        <w:t xml:space="preserve"> = (select </w:t>
+      </w:r>
+      <w:proofErr w:type="spellStart"/>
+      <w:r>
+        <w:rPr>
+          <w:lang w:val="en-GB"/>
+        </w:rPr>
+        <w:t>nome</w:t>
+      </w:r>
+      <w:proofErr w:type="spellEnd"/>
+      <w:r>
+        <w:rPr>
+          <w:lang w:val="en-GB"/>
+        </w:rPr>
+        <w:t xml:space="preserve"> from UNIDADEORGANICA where </w:t>
+      </w:r>
+      <w:proofErr w:type="spellStart"/>
+      <w:r>
+        <w:rPr>
+          <w:lang w:val="en-GB"/>
+        </w:rPr>
+        <w:t>nome</w:t>
+      </w:r>
+      <w:proofErr w:type="spellEnd"/>
+      <w:r>
+        <w:rPr>
+          <w:lang w:val="en-GB"/>
+        </w:rPr>
+        <w:t xml:space="preserve"> = '</w:t>
+      </w:r>
+      <w:r>
+        <w:rPr>
+          <w:lang w:val="en-GB"/>
+        </w:rPr>
+        <w:t>DEM</w:t>
+      </w:r>
+      <w:r>
+        <w:rPr>
+          <w:lang w:val="en-GB"/>
+        </w:rPr>
+        <w:t>') and id = 2), (select id from MESA_VOTO where id = 2), (select id from ELEICAO where id = 2));</w:t>
+      </w:r>
+    </w:p>
+    <w:p>
+      <w:pPr>
+        <w:rPr>
+          <w:lang w:val="en-GB"/>
+        </w:rPr>
+      </w:pPr>
+    </w:p>
+    <w:p>
+      <w:pPr>
+        <w:rPr>
+          <w:lang w:val="en-GB"/>
+        </w:rPr>
+      </w:pPr>
+      <w:r>
+        <w:rPr>
+          <w:lang w:val="en-GB"/>
+        </w:rPr>
+        <w:t>insert into MESA_VOTO_ELEICAO</w:t>
+      </w:r>
+    </w:p>
+    <w:p>
+      <w:pPr>
+        <w:rPr>
+          <w:lang w:val="en-GB"/>
+        </w:rPr>
+      </w:pPr>
+      <w:r>
+        <w:rPr>
+          <w:lang w:val="en-GB"/>
+        </w:rPr>
+        <w:t xml:space="preserve">    </w:t>
+      </w:r>
+      <w:proofErr w:type="gramStart"/>
+      <w:r>
+        <w:rPr>
+          <w:lang w:val="en-GB"/>
+        </w:rPr>
+        <w:t>values(</w:t>
+      </w:r>
+      <w:proofErr w:type="gramEnd"/>
+      <w:r>
+        <w:rPr>
+          <w:lang w:val="en-GB"/>
+        </w:rPr>
+        <w:t xml:space="preserve">(select </w:t>
+      </w:r>
+      <w:proofErr w:type="spellStart"/>
+      <w:r>
+        <w:rPr>
+          <w:lang w:val="en-GB"/>
+        </w:rPr>
+        <w:t>UONome</w:t>
+      </w:r>
+      <w:proofErr w:type="spellEnd"/>
+      <w:r>
+        <w:rPr>
+          <w:lang w:val="en-GB"/>
+        </w:rPr>
+        <w:t xml:space="preserve"> from MESA_VOTO where </w:t>
+      </w:r>
+      <w:proofErr w:type="spellStart"/>
+      <w:r>
+        <w:rPr>
+          <w:lang w:val="en-GB"/>
+        </w:rPr>
+        <w:t>UONome</w:t>
+      </w:r>
+      <w:proofErr w:type="spellEnd"/>
+      <w:r>
+        <w:rPr>
+          <w:lang w:val="en-GB"/>
+        </w:rPr>
+        <w:t xml:space="preserve"> = (select </w:t>
+      </w:r>
+      <w:proofErr w:type="spellStart"/>
+      <w:r>
+        <w:rPr>
+          <w:lang w:val="en-GB"/>
+        </w:rPr>
+        <w:t>nome</w:t>
+      </w:r>
+      <w:proofErr w:type="spellEnd"/>
+      <w:r>
+        <w:rPr>
+          <w:lang w:val="en-GB"/>
+        </w:rPr>
+        <w:t xml:space="preserve"> from U</w:t>
+      </w:r>
+      <w:r>
+        <w:rPr>
+          <w:lang w:val="en-GB"/>
+        </w:rPr>
+        <w:t xml:space="preserve">NIDADEORGANICA where </w:t>
+      </w:r>
+      <w:proofErr w:type="spellStart"/>
+      <w:r>
+        <w:rPr>
+          <w:lang w:val="en-GB"/>
+        </w:rPr>
+        <w:t>nome</w:t>
+      </w:r>
+      <w:proofErr w:type="spellEnd"/>
+      <w:r>
+        <w:rPr>
+          <w:lang w:val="en-GB"/>
+        </w:rPr>
+        <w:t xml:space="preserve"> = 'DEEC</w:t>
+      </w:r>
+      <w:r>
+        <w:rPr>
+          <w:lang w:val="en-GB"/>
+        </w:rPr>
+        <w:t>') and id = 3), (select id from MESA_VOTO where id = 3), (select id from ELEICAO where id = 3));</w:t>
+      </w:r>
+    </w:p>
+    <w:p>
+      <w:pPr>
+        <w:rPr>
+          <w:lang w:val="en-GB"/>
+        </w:rPr>
+      </w:pPr>
+      <w:r>
+        <w:rPr>
+          <w:lang w:val="en-GB"/>
+        </w:rPr>
+        <w:t xml:space="preserve">    </w:t>
+      </w:r>
+    </w:p>
+    <w:p>
+      <w:pPr>
+        <w:rPr>
+          <w:lang w:val="en-GB"/>
+        </w:rPr>
+      </w:pPr>
+      <w:r>
+        <w:rPr>
+          <w:lang w:val="en-GB"/>
+        </w:rPr>
+        <w:t>insert into MESA_VOTO_ELEICAO</w:t>
+      </w:r>
+    </w:p>
+    <w:p>
+      <w:pPr>
+        <w:rPr>
+          <w:lang w:val="en-GB"/>
+        </w:rPr>
+      </w:pPr>
+      <w:r>
+        <w:rPr>
+          <w:lang w:val="en-GB"/>
+        </w:rPr>
+        <w:t xml:space="preserve">    </w:t>
+      </w:r>
+      <w:proofErr w:type="gramStart"/>
+      <w:r>
+        <w:rPr>
+          <w:lang w:val="en-GB"/>
+        </w:rPr>
+        <w:t>values(</w:t>
+      </w:r>
+      <w:proofErr w:type="gramEnd"/>
+      <w:r>
+        <w:rPr>
+          <w:lang w:val="en-GB"/>
+        </w:rPr>
+        <w:t xml:space="preserve">(select </w:t>
+      </w:r>
+      <w:proofErr w:type="spellStart"/>
+      <w:r>
+        <w:rPr>
+          <w:lang w:val="en-GB"/>
+        </w:rPr>
+        <w:t>UONome</w:t>
+      </w:r>
+      <w:proofErr w:type="spellEnd"/>
+      <w:r>
+        <w:rPr>
+          <w:lang w:val="en-GB"/>
+        </w:rPr>
+        <w:t xml:space="preserve"> from MESA_VOTO where </w:t>
+      </w:r>
+      <w:proofErr w:type="spellStart"/>
+      <w:r>
+        <w:rPr>
+          <w:lang w:val="en-GB"/>
+        </w:rPr>
+        <w:t>UONome</w:t>
+      </w:r>
+      <w:proofErr w:type="spellEnd"/>
+      <w:r>
+        <w:rPr>
+          <w:lang w:val="en-GB"/>
+        </w:rPr>
+        <w:t xml:space="preserve"> = (select </w:t>
+      </w:r>
+      <w:proofErr w:type="spellStart"/>
+      <w:r>
+        <w:rPr>
+          <w:lang w:val="en-GB"/>
+        </w:rPr>
+        <w:t>nome</w:t>
+      </w:r>
+      <w:proofErr w:type="spellEnd"/>
+      <w:r>
+        <w:rPr>
+          <w:lang w:val="en-GB"/>
+        </w:rPr>
+        <w:t xml:space="preserve"> from UNIDADEORGANICA where </w:t>
+      </w:r>
+      <w:proofErr w:type="spellStart"/>
+      <w:r>
+        <w:rPr>
+          <w:lang w:val="en-GB"/>
+        </w:rPr>
+        <w:t>nome</w:t>
+      </w:r>
+      <w:proofErr w:type="spellEnd"/>
+      <w:r>
+        <w:rPr>
+          <w:lang w:val="en-GB"/>
+        </w:rPr>
+        <w:t xml:space="preserve"> = '</w:t>
+      </w:r>
+      <w:r>
+        <w:rPr>
+          <w:lang w:val="en-GB"/>
+        </w:rPr>
+        <w:t>FLUC</w:t>
+      </w:r>
       <w:bookmarkStart w:id="0" w:name="_GoBack"/>
       <w:bookmarkEnd w:id="0"/>
       <w:r>
-        <w:t xml:space="preserve">'), </w:t>
-      </w:r>
-      <w:proofErr w:type="spellStart"/>
-      <w:r>
-        <w:t>seq_MESA_VOTO.nextval</w:t>
-      </w:r>
-      <w:proofErr w:type="spellEnd"/>
-      <w:r>
-        <w:t>);</w:t>
-      </w:r>
-    </w:p>
-    <w:p>
-      <w:r>
-        <w:t xml:space="preserve">    </w:t>
-      </w:r>
-    </w:p>
-    <w:p>
-      <w:r>
-        <w:t xml:space="preserve">/*Inserir em MESA_VOTO_ELEICAO: </w:t>
-      </w:r>
-      <w:proofErr w:type="spellStart"/>
-      <w:r>
-        <w:t>Mesa_Voto</w:t>
-      </w:r>
-      <w:proofErr w:type="spellEnd"/>
-      <w:r>
-        <w:t xml:space="preserve"> UO nome, </w:t>
-      </w:r>
-      <w:proofErr w:type="spellStart"/>
-      <w:r>
-        <w:t>Mesa_Voto</w:t>
-      </w:r>
-      <w:proofErr w:type="spellEnd"/>
-      <w:r>
-        <w:t xml:space="preserve"> id, </w:t>
-      </w:r>
-      <w:proofErr w:type="spellStart"/>
-      <w:r>
-        <w:t>Eleicao</w:t>
-      </w:r>
-      <w:proofErr w:type="spellEnd"/>
-      <w:r>
-        <w:t xml:space="preserve"> id*/</w:t>
-      </w:r>
-    </w:p>
-    <w:p>
-      <w:pPr>
-        <w:rPr>
-          <w:lang w:val="en-GB"/>
-        </w:rPr>
-      </w:pPr>
-      <w:r>
-        <w:rPr>
-          <w:lang w:val="en-GB"/>
-        </w:rPr>
-        <w:t>insert into MESA_VOTO_ELEICAO</w:t>
-      </w:r>
-    </w:p>
-    <w:p>
-      <w:pPr>
-        <w:rPr>
-          <w:lang w:val="en-GB"/>
-        </w:rPr>
-      </w:pPr>
-      <w:r>
-        <w:rPr>
-          <w:lang w:val="en-GB"/>
-        </w:rPr>
-        <w:t xml:space="preserve">    </w:t>
-      </w:r>
-      <w:proofErr w:type="gramStart"/>
-      <w:r>
-        <w:rPr>
-          <w:lang w:val="en-GB"/>
-        </w:rPr>
-        <w:t>values(</w:t>
-      </w:r>
-      <w:proofErr w:type="gramEnd"/>
-      <w:r>
-        <w:rPr>
-          <w:lang w:val="en-GB"/>
-        </w:rPr>
-        <w:t xml:space="preserve">(select </w:t>
-      </w:r>
-      <w:proofErr w:type="spellStart"/>
-      <w:r>
-        <w:rPr>
-          <w:lang w:val="en-GB"/>
-        </w:rPr>
-        <w:t>UONome</w:t>
-      </w:r>
-      <w:proofErr w:type="spellEnd"/>
-      <w:r>
-        <w:rPr>
-          <w:lang w:val="en-GB"/>
-        </w:rPr>
-        <w:t xml:space="preserve"> from MESA_VOTO where </w:t>
-      </w:r>
-      <w:proofErr w:type="spellStart"/>
-      <w:r>
-        <w:rPr>
-          <w:lang w:val="en-GB"/>
-        </w:rPr>
-        <w:t>UONome</w:t>
-      </w:r>
-      <w:proofErr w:type="spellEnd"/>
-      <w:r>
-        <w:rPr>
-          <w:lang w:val="en-GB"/>
-        </w:rPr>
-        <w:t xml:space="preserve"> = (select </w:t>
-      </w:r>
-      <w:proofErr w:type="spellStart"/>
-      <w:r>
-        <w:rPr>
-          <w:lang w:val="en-GB"/>
-        </w:rPr>
-        <w:t>nome</w:t>
-      </w:r>
-      <w:proofErr w:type="spellEnd"/>
-      <w:r>
-        <w:rPr>
-          <w:lang w:val="en-GB"/>
-        </w:rPr>
-        <w:t xml:space="preserve"> from UNIDADEORGANICA where </w:t>
-      </w:r>
-      <w:proofErr w:type="spellStart"/>
-      <w:r>
-        <w:rPr>
-          <w:lang w:val="en-GB"/>
-        </w:rPr>
-        <w:t>nome</w:t>
-      </w:r>
-      <w:proofErr w:type="spellEnd"/>
-      <w:r>
-        <w:rPr>
-          <w:lang w:val="en-GB"/>
-        </w:rPr>
-        <w:t xml:space="preserve"> = 'DEI') and id = 1), (select id from MESA_VOTO where id = 1), (select id from ELEICAO where id = 1));</w:t>
-      </w:r>
-    </w:p>
-    <w:p>
-      <w:pPr>
-        <w:rPr>
-          <w:lang w:val="en-GB"/>
-        </w:rPr>
-      </w:pPr>
-      <w:r>
-        <w:rPr>
-          <w:lang w:val="en-GB"/>
-        </w:rPr>
-        <w:t xml:space="preserve">    </w:t>
-      </w:r>
-    </w:p>
-    <w:p>
-      <w:pPr>
-        <w:rPr>
-          <w:lang w:val="en-GB"/>
-        </w:rPr>
-      </w:pPr>
-      <w:r>
-        <w:rPr>
-          <w:lang w:val="en-GB"/>
-        </w:rPr>
-        <w:t>insert into MESA_VOTO_ELEICAO</w:t>
-      </w:r>
-    </w:p>
-    <w:p>
-      <w:pPr>
-        <w:rPr>
-          <w:lang w:val="en-GB"/>
-        </w:rPr>
-      </w:pPr>
-      <w:r>
-        <w:rPr>
-          <w:lang w:val="en-GB"/>
-        </w:rPr>
-        <w:t xml:space="preserve">    </w:t>
-      </w:r>
-      <w:proofErr w:type="gramStart"/>
-      <w:r>
-        <w:rPr>
-          <w:lang w:val="en-GB"/>
-        </w:rPr>
-        <w:t>values(</w:t>
-      </w:r>
-      <w:proofErr w:type="gramEnd"/>
-      <w:r>
-        <w:rPr>
-          <w:lang w:val="en-GB"/>
-        </w:rPr>
-        <w:t xml:space="preserve">(select </w:t>
-      </w:r>
-      <w:proofErr w:type="spellStart"/>
-      <w:r>
-        <w:rPr>
-          <w:lang w:val="en-GB"/>
-        </w:rPr>
-        <w:t>UONome</w:t>
-      </w:r>
-      <w:proofErr w:type="spellEnd"/>
-      <w:r>
-        <w:rPr>
-          <w:lang w:val="en-GB"/>
-        </w:rPr>
-        <w:t xml:space="preserve"> from MESA_VOTO where </w:t>
-      </w:r>
-      <w:proofErr w:type="spellStart"/>
-      <w:r>
-        <w:rPr>
-          <w:lang w:val="en-GB"/>
-        </w:rPr>
-        <w:t>UONome</w:t>
-      </w:r>
-      <w:proofErr w:type="spellEnd"/>
-      <w:r>
-        <w:rPr>
-          <w:lang w:val="en-GB"/>
-        </w:rPr>
-        <w:t xml:space="preserve"> = (select </w:t>
-      </w:r>
-      <w:proofErr w:type="spellStart"/>
-      <w:r>
-        <w:rPr>
-          <w:lang w:val="en-GB"/>
-        </w:rPr>
-        <w:t>nome</w:t>
-      </w:r>
-      <w:proofErr w:type="spellEnd"/>
-      <w:r>
-        <w:rPr>
-          <w:lang w:val="en-GB"/>
-        </w:rPr>
-        <w:t xml:space="preserve"> from UNIDADEORGANICA where </w:t>
-      </w:r>
-      <w:proofErr w:type="spellStart"/>
-      <w:r>
-        <w:rPr>
-          <w:lang w:val="en-GB"/>
-        </w:rPr>
-        <w:t>nome</w:t>
-      </w:r>
-      <w:proofErr w:type="spellEnd"/>
-      <w:r>
-        <w:rPr>
-          <w:lang w:val="en-GB"/>
-        </w:rPr>
-        <w:t xml:space="preserve"> = 'DEI') and id = 2), (select id from MESA_VOTO where id = 2), (select id from ELEICAO where id = 2));</w:t>
-      </w:r>
-    </w:p>
-    <w:p>
-      <w:pPr>
-        <w:rPr>
-          <w:lang w:val="en-GB"/>
-        </w:rPr>
-      </w:pPr>
-    </w:p>
-    <w:p>
-      <w:pPr>
-        <w:rPr>
-          <w:lang w:val="en-GB"/>
-        </w:rPr>
-      </w:pPr>
-      <w:r>
-        <w:rPr>
-          <w:lang w:val="en-GB"/>
-        </w:rPr>
-        <w:t>insert into MESA_VOTO_ELEICAO</w:t>
-      </w:r>
-    </w:p>
-    <w:p>
-      <w:pPr>
-        <w:rPr>
-          <w:lang w:val="en-GB"/>
-        </w:rPr>
-      </w:pPr>
-      <w:r>
-        <w:rPr>
-          <w:lang w:val="en-GB"/>
-        </w:rPr>
-        <w:t xml:space="preserve">    </w:t>
-      </w:r>
-      <w:proofErr w:type="gramStart"/>
-      <w:r>
-        <w:rPr>
-          <w:lang w:val="en-GB"/>
-        </w:rPr>
-        <w:t>values(</w:t>
-      </w:r>
-      <w:proofErr w:type="gramEnd"/>
-      <w:r>
-        <w:rPr>
-          <w:lang w:val="en-GB"/>
-        </w:rPr>
-        <w:t xml:space="preserve">(select </w:t>
-      </w:r>
-      <w:proofErr w:type="spellStart"/>
-      <w:r>
-        <w:rPr>
-          <w:lang w:val="en-GB"/>
-        </w:rPr>
-        <w:t>UONome</w:t>
-      </w:r>
-      <w:proofErr w:type="spellEnd"/>
-      <w:r>
-        <w:rPr>
-          <w:lang w:val="en-GB"/>
-        </w:rPr>
-        <w:t xml:space="preserve"> from MESA_VOTO where </w:t>
-      </w:r>
-      <w:proofErr w:type="spellStart"/>
-      <w:r>
-        <w:rPr>
-          <w:lang w:val="en-GB"/>
-        </w:rPr>
-        <w:t>UONome</w:t>
-      </w:r>
-      <w:proofErr w:type="spellEnd"/>
-      <w:r>
-        <w:rPr>
-          <w:lang w:val="en-GB"/>
-        </w:rPr>
-        <w:t xml:space="preserve"> = (select </w:t>
-      </w:r>
-      <w:proofErr w:type="spellStart"/>
-      <w:r>
-        <w:rPr>
-          <w:lang w:val="en-GB"/>
-        </w:rPr>
-        <w:t>nome</w:t>
-      </w:r>
-      <w:proofErr w:type="spellEnd"/>
-      <w:r>
-        <w:rPr>
-          <w:lang w:val="en-GB"/>
-        </w:rPr>
-        <w:t xml:space="preserve"> from UNIDADEORGANICA where </w:t>
-      </w:r>
-      <w:proofErr w:type="spellStart"/>
-      <w:r>
-        <w:rPr>
-          <w:lang w:val="en-GB"/>
-        </w:rPr>
-        <w:t>nome</w:t>
-      </w:r>
-      <w:proofErr w:type="spellEnd"/>
-      <w:r>
-        <w:rPr>
-          <w:lang w:val="en-GB"/>
-        </w:rPr>
-        <w:t xml:space="preserve"> = 'DEI') and id = 3), (select id from MESA_VOTO where id = 3), (select id from ELEICAO where id = 3));</w:t>
-      </w:r>
-    </w:p>
-    <w:p>
-      <w:pPr>
-        <w:rPr>
-          <w:lang w:val="en-GB"/>
-        </w:rPr>
-      </w:pPr>
-      <w:r>
-        <w:rPr>
-          <w:lang w:val="en-GB"/>
-        </w:rPr>
-        <w:t xml:space="preserve">    </w:t>
-      </w:r>
-    </w:p>
-    <w:p>
-      <w:pPr>
-        <w:rPr>
-          <w:lang w:val="en-GB"/>
-        </w:rPr>
-      </w:pPr>
-      <w:r>
-        <w:rPr>
-          <w:lang w:val="en-GB"/>
-        </w:rPr>
-        <w:t>insert into MESA_VOTO_ELEICAO</w:t>
-      </w:r>
-    </w:p>
-    <w:p>
-      <w:pPr>
-        <w:rPr>
-          <w:lang w:val="en-GB"/>
-        </w:rPr>
-      </w:pPr>
-      <w:r>
-        <w:rPr>
-          <w:lang w:val="en-GB"/>
-        </w:rPr>
-        <w:t xml:space="preserve">    </w:t>
-      </w:r>
-      <w:proofErr w:type="gramStart"/>
-      <w:r>
-        <w:rPr>
-          <w:lang w:val="en-GB"/>
-        </w:rPr>
-        <w:t>values(</w:t>
-      </w:r>
-      <w:proofErr w:type="gramEnd"/>
-      <w:r>
-        <w:rPr>
-          <w:lang w:val="en-GB"/>
-        </w:rPr>
-        <w:t xml:space="preserve">(select </w:t>
-      </w:r>
-      <w:proofErr w:type="spellStart"/>
-      <w:r>
-        <w:rPr>
-          <w:lang w:val="en-GB"/>
-        </w:rPr>
-        <w:t>UONome</w:t>
-      </w:r>
-      <w:proofErr w:type="spellEnd"/>
-      <w:r>
-        <w:rPr>
-          <w:lang w:val="en-GB"/>
-        </w:rPr>
-        <w:t xml:space="preserve"> from MESA_VOTO where </w:t>
-      </w:r>
-      <w:proofErr w:type="spellStart"/>
-      <w:r>
-        <w:rPr>
-          <w:lang w:val="en-GB"/>
-        </w:rPr>
-        <w:t>UONome</w:t>
-      </w:r>
-      <w:proofErr w:type="spellEnd"/>
-      <w:r>
-        <w:rPr>
-          <w:lang w:val="en-GB"/>
-        </w:rPr>
-        <w:t xml:space="preserve"> = (select </w:t>
-      </w:r>
-      <w:proofErr w:type="spellStart"/>
-      <w:r>
-        <w:rPr>
-          <w:lang w:val="en-GB"/>
-        </w:rPr>
-        <w:t>nome</w:t>
-      </w:r>
-      <w:proofErr w:type="spellEnd"/>
-      <w:r>
-        <w:rPr>
-          <w:lang w:val="en-GB"/>
-        </w:rPr>
-        <w:t xml:space="preserve"> from UNIDADEORGANICA where </w:t>
-      </w:r>
-      <w:proofErr w:type="spellStart"/>
-      <w:r>
-        <w:rPr>
-          <w:lang w:val="en-GB"/>
-        </w:rPr>
-        <w:t>nome</w:t>
-      </w:r>
-      <w:proofErr w:type="spellEnd"/>
-      <w:r>
-        <w:rPr>
-          <w:lang w:val="en-GB"/>
-        </w:rPr>
-        <w:t xml:space="preserve"> = 'DEI') and id = 4), (select id from MESA_VOTO where id = 4), (select id from ELEICAO where id = 4));</w:t>
+        <w:rPr>
+          <w:lang w:val="en-GB"/>
+        </w:rPr>
+        <w:t>') and id = 4), (select id from MESA_VOTO where id = 4), (select id from ELEICAO where id = 4));</w:t>
       </w:r>
     </w:p>
     <w:p>

</xml_diff>